<commit_message>
initialize tp. Add pdf for tz
</commit_message>
<xml_diff>
--- a/docs/Техническое задание.docx
+++ b/docs/Техническое задание.docx
@@ -15,7 +15,21 @@
           <w:sz w:val="28"/>
           <w:szCs w:val="28"/>
         </w:rPr>
-        <w:t>Министерство образования и науки Российской Федерации</w:t>
+        <w:t>Министерство науки</w:t>
+      </w:r>
+      <w:r>
+        <w:rPr>
+          <w:sz w:val="28"/>
+          <w:szCs w:val="28"/>
+        </w:rPr>
+        <w:t xml:space="preserve"> и высшего образования</w:t>
+      </w:r>
+      <w:r>
+        <w:rPr>
+          <w:sz w:val="28"/>
+          <w:szCs w:val="28"/>
+        </w:rPr>
+        <w:t xml:space="preserve"> Российской Федерации</w:t>
       </w:r>
     </w:p>
     <w:p>
@@ -122,6 +136,7 @@
           <w:szCs w:val="28"/>
         </w:rPr>
       </w:pPr>
+      <w:proofErr w:type="gramStart"/>
       <w:r>
         <w:rPr>
           <w:sz w:val="28"/>
@@ -135,7 +150,16 @@
           <w:szCs w:val="28"/>
           <w:u w:val="single"/>
         </w:rPr>
-        <w:t xml:space="preserve">     </w:t>
+        <w:t xml:space="preserve">  </w:t>
+      </w:r>
+      <w:proofErr w:type="gramEnd"/>
+      <w:r>
+        <w:rPr>
+          <w:sz w:val="28"/>
+          <w:szCs w:val="28"/>
+          <w:u w:val="single"/>
+        </w:rPr>
+        <w:t xml:space="preserve">   </w:t>
       </w:r>
       <w:r>
         <w:rPr>
@@ -366,6 +390,7 @@
                 <w:szCs w:val="24"/>
               </w:rPr>
             </w:pPr>
+            <w:proofErr w:type="gramStart"/>
             <w:r>
               <w:rPr>
                 <w:sz w:val="28"/>
@@ -379,7 +404,16 @@
                 <w:szCs w:val="28"/>
                 <w:u w:val="single"/>
               </w:rPr>
-              <w:t xml:space="preserve">     </w:t>
+              <w:t xml:space="preserve">  </w:t>
+            </w:r>
+            <w:proofErr w:type="gramEnd"/>
+            <w:r>
+              <w:rPr>
+                <w:sz w:val="28"/>
+                <w:szCs w:val="28"/>
+                <w:u w:val="single"/>
+              </w:rPr>
+              <w:t xml:space="preserve">   </w:t>
             </w:r>
             <w:r>
               <w:rPr>
@@ -472,7 +506,23 @@
                 <w:sz w:val="28"/>
                 <w:szCs w:val="28"/>
               </w:rPr>
-              <w:t xml:space="preserve">  __________________ Тарпатина Е.С.</w:t>
+              <w:t xml:space="preserve">  __________________ </w:t>
+            </w:r>
+            <w:proofErr w:type="spellStart"/>
+            <w:r>
+              <w:rPr>
+                <w:sz w:val="28"/>
+                <w:szCs w:val="28"/>
+              </w:rPr>
+              <w:t>Тарпатина</w:t>
+            </w:r>
+            <w:proofErr w:type="spellEnd"/>
+            <w:r>
+              <w:rPr>
+                <w:sz w:val="28"/>
+                <w:szCs w:val="28"/>
+              </w:rPr>
+              <w:t xml:space="preserve"> Е.С.</w:t>
             </w:r>
           </w:p>
           <w:p>
@@ -492,6 +542,7 @@
                 <w:szCs w:val="24"/>
               </w:rPr>
             </w:pPr>
+            <w:proofErr w:type="gramStart"/>
             <w:r>
               <w:rPr>
                 <w:sz w:val="28"/>
@@ -505,7 +556,16 @@
                 <w:szCs w:val="28"/>
                 <w:u w:val="single"/>
               </w:rPr>
-              <w:t xml:space="preserve">     </w:t>
+              <w:t xml:space="preserve">  </w:t>
+            </w:r>
+            <w:proofErr w:type="gramEnd"/>
+            <w:r>
+              <w:rPr>
+                <w:sz w:val="28"/>
+                <w:szCs w:val="28"/>
+                <w:u w:val="single"/>
+              </w:rPr>
+              <w:t xml:space="preserve">   </w:t>
             </w:r>
             <w:r>
               <w:rPr>
@@ -627,12 +687,21 @@
               </w:rPr>
               <w:t xml:space="preserve">                                           </w:t>
             </w:r>
-            <w:r>
-              <w:rPr>
-                <w:sz w:val="28"/>
-                <w:szCs w:val="28"/>
-              </w:rPr>
-              <w:t>Матюшечкин Д.С.</w:t>
+            <w:proofErr w:type="spellStart"/>
+            <w:r>
+              <w:rPr>
+                <w:sz w:val="28"/>
+                <w:szCs w:val="28"/>
+              </w:rPr>
+              <w:t>Матюшечкин</w:t>
+            </w:r>
+            <w:proofErr w:type="spellEnd"/>
+            <w:r>
+              <w:rPr>
+                <w:sz w:val="28"/>
+                <w:szCs w:val="28"/>
+              </w:rPr>
+              <w:t xml:space="preserve"> Д.С.</w:t>
             </w:r>
           </w:p>
           <w:p>
@@ -652,6 +721,7 @@
                 <w:szCs w:val="24"/>
               </w:rPr>
             </w:pPr>
+            <w:proofErr w:type="gramStart"/>
             <w:r>
               <w:rPr>
                 <w:sz w:val="28"/>
@@ -665,7 +735,16 @@
                 <w:szCs w:val="28"/>
                 <w:u w:val="single"/>
               </w:rPr>
-              <w:t xml:space="preserve">     </w:t>
+              <w:t xml:space="preserve">  </w:t>
+            </w:r>
+            <w:proofErr w:type="gramEnd"/>
+            <w:r>
+              <w:rPr>
+                <w:sz w:val="28"/>
+                <w:szCs w:val="28"/>
+                <w:u w:val="single"/>
+              </w:rPr>
+              <w:t xml:space="preserve">   </w:t>
             </w:r>
             <w:r>
               <w:rPr>
@@ -834,6 +913,7 @@
             <w:r>
               <w:rPr>
                 <w:rFonts w:ascii="Times New Roman" w:hAnsi="Times New Roman" w:cs="Times New Roman"/>
+                <w:noProof/>
                 <w:sz w:val="28"/>
                 <w:szCs w:val="28"/>
               </w:rPr>
@@ -905,6 +985,7 @@
             <w:r>
               <w:rPr>
                 <w:rFonts w:ascii="Times New Roman" w:hAnsi="Times New Roman" w:cs="Times New Roman"/>
+                <w:noProof/>
                 <w:sz w:val="28"/>
                 <w:szCs w:val="28"/>
               </w:rPr>
@@ -976,6 +1057,7 @@
             <w:r>
               <w:rPr>
                 <w:rFonts w:ascii="Times New Roman" w:hAnsi="Times New Roman" w:cs="Times New Roman"/>
+                <w:noProof/>
                 <w:sz w:val="28"/>
                 <w:szCs w:val="28"/>
               </w:rPr>
@@ -1047,6 +1129,7 @@
             <w:r>
               <w:rPr>
                 <w:rFonts w:ascii="Times New Roman" w:hAnsi="Times New Roman" w:cs="Times New Roman"/>
+                <w:noProof/>
                 <w:sz w:val="28"/>
                 <w:szCs w:val="28"/>
               </w:rPr>
@@ -1068,6 +1151,7 @@
             <w:tabs>
               <w:tab w:val="right" w:leader="dot" w:pos="9638"/>
             </w:tabs>
+            <w:ind w:left="0"/>
             <w:rPr>
               <w:rFonts w:ascii="Times New Roman" w:hAnsi="Times New Roman" w:cs="Times New Roman"/>
               <w:sz w:val="28"/>
@@ -1118,6 +1202,7 @@
             <w:r>
               <w:rPr>
                 <w:rFonts w:ascii="Times New Roman" w:hAnsi="Times New Roman" w:cs="Times New Roman"/>
+                <w:noProof/>
                 <w:sz w:val="28"/>
                 <w:szCs w:val="28"/>
               </w:rPr>
@@ -1139,6 +1224,7 @@
             <w:tabs>
               <w:tab w:val="right" w:leader="dot" w:pos="9638"/>
             </w:tabs>
+            <w:ind w:left="0"/>
             <w:rPr>
               <w:rFonts w:ascii="Times New Roman" w:hAnsi="Times New Roman" w:cs="Times New Roman"/>
               <w:sz w:val="28"/>
@@ -1189,6 +1275,7 @@
             <w:r>
               <w:rPr>
                 <w:rFonts w:ascii="Times New Roman" w:hAnsi="Times New Roman" w:cs="Times New Roman"/>
+                <w:noProof/>
                 <w:sz w:val="28"/>
                 <w:szCs w:val="28"/>
               </w:rPr>
@@ -1210,6 +1297,7 @@
             <w:tabs>
               <w:tab w:val="right" w:leader="dot" w:pos="9638"/>
             </w:tabs>
+            <w:ind w:left="0"/>
             <w:rPr>
               <w:rFonts w:ascii="Times New Roman" w:hAnsi="Times New Roman" w:cs="Times New Roman"/>
               <w:sz w:val="28"/>
@@ -1260,6 +1348,7 @@
             <w:r>
               <w:rPr>
                 <w:rFonts w:ascii="Times New Roman" w:hAnsi="Times New Roman" w:cs="Times New Roman"/>
+                <w:noProof/>
                 <w:sz w:val="28"/>
                 <w:szCs w:val="28"/>
               </w:rPr>
@@ -1331,6 +1420,7 @@
             <w:r>
               <w:rPr>
                 <w:rFonts w:ascii="Times New Roman" w:hAnsi="Times New Roman" w:cs="Times New Roman"/>
+                <w:noProof/>
                 <w:sz w:val="28"/>
                 <w:szCs w:val="28"/>
               </w:rPr>
@@ -1402,6 +1492,7 @@
             <w:r>
               <w:rPr>
                 <w:rFonts w:ascii="Times New Roman" w:hAnsi="Times New Roman" w:cs="Times New Roman"/>
+                <w:noProof/>
                 <w:sz w:val="28"/>
                 <w:szCs w:val="28"/>
               </w:rPr>
@@ -1473,6 +1564,7 @@
             <w:r>
               <w:rPr>
                 <w:rFonts w:ascii="Times New Roman" w:hAnsi="Times New Roman" w:cs="Times New Roman"/>
+                <w:noProof/>
                 <w:sz w:val="28"/>
                 <w:szCs w:val="28"/>
               </w:rPr>
@@ -1544,6 +1636,7 @@
             <w:r>
               <w:rPr>
                 <w:rFonts w:ascii="Times New Roman" w:hAnsi="Times New Roman" w:cs="Times New Roman"/>
+                <w:noProof/>
                 <w:sz w:val="28"/>
                 <w:szCs w:val="28"/>
               </w:rPr>
@@ -1615,6 +1708,7 @@
             <w:r>
               <w:rPr>
                 <w:rFonts w:ascii="Times New Roman" w:hAnsi="Times New Roman" w:cs="Times New Roman"/>
+                <w:noProof/>
                 <w:sz w:val="28"/>
                 <w:szCs w:val="28"/>
               </w:rPr>
@@ -1850,7 +1944,15 @@
           <w:sz w:val="28"/>
           <w:szCs w:val="28"/>
         </w:rPr>
-        <w:t>Разработка проводится на основании задания на курсовой проект по дисциплине «Качество и надёжность программного обеспечения», выданного доцентом кафедры ПОАС Сычевым О.А., именуемым в дальнейшем Заказчиком, 14 февраля 2018 г.</w:t>
+        <w:t xml:space="preserve">Разработка проводится на основании задания на курсовой проект по дисциплине «Качество и надёжность программного обеспечения», выданного доцентом кафедры ПОАС Сычевым О.А., именуемым в дальнейшем Заказчиком, </w:t>
+      </w:r>
+      <w:r>
+        <w:rPr>
+          <w:rFonts w:ascii="Times New Roman" w:hAnsi="Times New Roman" w:cs="Times New Roman"/>
+          <w:sz w:val="28"/>
+          <w:szCs w:val="28"/>
+        </w:rPr>
+        <w:t>24 января 2020 г.</w:t>
       </w:r>
     </w:p>
     <w:p>
@@ -2541,6 +2643,8 @@
         </w:rPr>
         <w:t xml:space="preserve">Для использования и проверки данной программы нужны компьютер, удовлетворяющий минимальным требованиям </w:t>
       </w:r>
+      <w:proofErr w:type="spellStart"/>
+      <w:proofErr w:type="gramStart"/>
       <w:r>
         <w:rPr>
           <w:rFonts w:ascii="Times New Roman" w:hAnsi="Times New Roman" w:cs="Times New Roman"/>
@@ -2550,6 +2654,8 @@
         </w:rPr>
         <w:t>WindowsXP</w:t>
       </w:r>
+      <w:proofErr w:type="spellEnd"/>
+      <w:proofErr w:type="gramEnd"/>
       <w:r>
         <w:rPr>
           <w:rFonts w:ascii="Times New Roman" w:hAnsi="Times New Roman" w:cs="Times New Roman"/>
@@ -2578,6 +2684,7 @@
         </w:rPr>
         <w:t xml:space="preserve">Чтобы использовать на компьютере </w:t>
       </w:r>
+      <w:proofErr w:type="spellStart"/>
       <w:r>
         <w:rPr>
           <w:rFonts w:ascii="Times New Roman" w:hAnsi="Times New Roman" w:cs="Times New Roman"/>
@@ -2587,6 +2694,7 @@
         </w:rPr>
         <w:t>WindowsXP</w:t>
       </w:r>
+      <w:proofErr w:type="spellEnd"/>
       <w:r>
         <w:rPr>
           <w:rFonts w:ascii="Times New Roman" w:hAnsi="Times New Roman" w:cs="Times New Roman"/>
@@ -2615,6 +2723,7 @@
         </w:rPr>
         <w:t xml:space="preserve">Таблица 2. Минимальные требования </w:t>
       </w:r>
+      <w:proofErr w:type="spellStart"/>
       <w:r>
         <w:rPr>
           <w:rFonts w:ascii="Times New Roman" w:hAnsi="Times New Roman" w:cs="Times New Roman"/>
@@ -2624,6 +2733,7 @@
         </w:rPr>
         <w:t>WindowsXP</w:t>
       </w:r>
+      <w:proofErr w:type="spellEnd"/>
       <w:r>
         <w:rPr>
           <w:rFonts w:ascii="Times New Roman" w:hAnsi="Times New Roman" w:cs="Times New Roman"/>
@@ -3106,7 +3216,25 @@
           <w:sz w:val="28"/>
           <w:szCs w:val="28"/>
         </w:rPr>
-        <w:t>Текстовый файл  с расширением .</w:t>
+        <w:t xml:space="preserve">Текстовый </w:t>
+      </w:r>
+      <w:proofErr w:type="gramStart"/>
+      <w:r>
+        <w:rPr>
+          <w:rFonts w:ascii="Times New Roman" w:hAnsi="Times New Roman" w:cs="Times New Roman"/>
+          <w:sz w:val="28"/>
+          <w:szCs w:val="28"/>
+        </w:rPr>
+        <w:t>файл  с</w:t>
+      </w:r>
+      <w:proofErr w:type="gramEnd"/>
+      <w:r>
+        <w:rPr>
+          <w:rFonts w:ascii="Times New Roman" w:hAnsi="Times New Roman" w:cs="Times New Roman"/>
+          <w:sz w:val="28"/>
+          <w:szCs w:val="28"/>
+        </w:rPr>
+        <w:t xml:space="preserve"> расширением .</w:t>
       </w:r>
       <w:r>
         <w:rPr>
@@ -5281,38 +5409,165 @@
                 <w:szCs w:val="24"/>
               </w:rPr>
             </w:pPr>
-            <w:r>
-              <w:rPr>
-                <w:rFonts w:eastAsia="SimSun" w:cs="SimSun"/>
-                <w:sz w:val="24"/>
-                <w:szCs w:val="24"/>
-              </w:rPr>
-              <w:t>Я</w:t>
-            </w:r>
-          </w:p>
-        </w:tc>
-        <w:tc>
-          <w:tcPr>
-            <w:tcW w:w="4927" w:type="dxa"/>
-          </w:tcPr>
-          <w:p>
-            <w:pPr>
-              <w:spacing w:after="0" w:line="360" w:lineRule="auto"/>
-              <w:jc w:val="center"/>
-              <w:rPr>
-                <w:rFonts w:eastAsia="SimSun" w:cs="SimSun"/>
-                <w:sz w:val="24"/>
-                <w:szCs w:val="24"/>
-              </w:rPr>
-            </w:pPr>
-            <w:r>
-              <w:rPr>
-                <w:rFonts w:eastAsia="SimSun" w:cs="SimSun"/>
-                <w:sz w:val="24"/>
-                <w:szCs w:val="24"/>
-              </w:rPr>
-              <w:t>.-.-</w:t>
-            </w:r>
+            <w:proofErr w:type="spellStart"/>
+            <w:r>
+              <w:rPr>
+                <w:rFonts w:ascii="Times New Roman" w:eastAsia="SimSun" w:hAnsi="Times New Roman" w:cs="SimSun"/>
+                <w:sz w:val="24"/>
+                <w:szCs w:val="24"/>
+                <w:lang w:val="en-US" w:eastAsia="zh-CN" w:bidi="ar"/>
+              </w:rPr>
+              <w:lastRenderedPageBreak/>
+              <w:t>Символ</w:t>
+            </w:r>
+            <w:proofErr w:type="spellEnd"/>
+            <w:r>
+              <w:rPr>
+                <w:rFonts w:ascii="Times New Roman" w:eastAsia="SimSun" w:hAnsi="Times New Roman" w:cs="SimSun"/>
+                <w:sz w:val="24"/>
+                <w:szCs w:val="24"/>
+                <w:lang w:val="en-US" w:eastAsia="zh-CN" w:bidi="ar"/>
+              </w:rPr>
+              <w:t xml:space="preserve"> </w:t>
+            </w:r>
+            <w:proofErr w:type="spellStart"/>
+            <w:r>
+              <w:rPr>
+                <w:rFonts w:ascii="Times New Roman" w:eastAsia="SimSun" w:hAnsi="Times New Roman" w:cs="SimSun"/>
+                <w:sz w:val="24"/>
+                <w:szCs w:val="24"/>
+                <w:lang w:val="en-US" w:eastAsia="zh-CN" w:bidi="ar"/>
+              </w:rPr>
+              <w:t>на</w:t>
+            </w:r>
+            <w:proofErr w:type="spellEnd"/>
+            <w:r>
+              <w:rPr>
+                <w:rFonts w:ascii="Times New Roman" w:eastAsia="SimSun" w:hAnsi="Times New Roman" w:cs="SimSun"/>
+                <w:sz w:val="24"/>
+                <w:szCs w:val="24"/>
+                <w:lang w:val="en-US" w:eastAsia="zh-CN" w:bidi="ar"/>
+              </w:rPr>
+              <w:t xml:space="preserve"> </w:t>
+            </w:r>
+            <w:proofErr w:type="spellStart"/>
+            <w:r>
+              <w:rPr>
+                <w:rFonts w:ascii="Times New Roman" w:eastAsia="SimSun" w:hAnsi="Times New Roman" w:cs="SimSun"/>
+                <w:sz w:val="24"/>
+                <w:szCs w:val="24"/>
+                <w:lang w:val="en-US" w:eastAsia="zh-CN" w:bidi="ar"/>
+              </w:rPr>
+              <w:t>русском</w:t>
+            </w:r>
+            <w:proofErr w:type="spellEnd"/>
+            <w:r>
+              <w:rPr>
+                <w:rFonts w:ascii="Times New Roman" w:eastAsia="SimSun" w:hAnsi="Times New Roman" w:cs="SimSun"/>
+                <w:sz w:val="24"/>
+                <w:szCs w:val="24"/>
+                <w:lang w:val="en-US" w:eastAsia="zh-CN" w:bidi="ar"/>
+              </w:rPr>
+              <w:t xml:space="preserve"> </w:t>
+            </w:r>
+            <w:proofErr w:type="spellStart"/>
+            <w:r>
+              <w:rPr>
+                <w:rFonts w:ascii="Times New Roman" w:eastAsia="SimSun" w:hAnsi="Times New Roman" w:cs="SimSun"/>
+                <w:sz w:val="24"/>
+                <w:szCs w:val="24"/>
+                <w:lang w:val="en-US" w:eastAsia="zh-CN" w:bidi="ar"/>
+              </w:rPr>
+              <w:t>языке</w:t>
+            </w:r>
+            <w:proofErr w:type="spellEnd"/>
+          </w:p>
+        </w:tc>
+        <w:tc>
+          <w:tcPr>
+            <w:tcW w:w="4927" w:type="dxa"/>
+          </w:tcPr>
+          <w:p>
+            <w:pPr>
+              <w:spacing w:after="0" w:line="360" w:lineRule="auto"/>
+              <w:jc w:val="center"/>
+              <w:rPr>
+                <w:rFonts w:eastAsia="SimSun" w:cs="SimSun"/>
+                <w:sz w:val="24"/>
+                <w:szCs w:val="24"/>
+              </w:rPr>
+            </w:pPr>
+            <w:proofErr w:type="spellStart"/>
+            <w:r>
+              <w:rPr>
+                <w:rFonts w:ascii="Times New Roman" w:eastAsia="SimSun" w:hAnsi="Times New Roman" w:cs="SimSun"/>
+                <w:sz w:val="24"/>
+                <w:szCs w:val="24"/>
+                <w:lang w:val="en-US" w:eastAsia="zh-CN" w:bidi="ar"/>
+              </w:rPr>
+              <w:t>Символ</w:t>
+            </w:r>
+            <w:proofErr w:type="spellEnd"/>
+            <w:r>
+              <w:rPr>
+                <w:rFonts w:ascii="Times New Roman" w:eastAsia="SimSun" w:hAnsi="Times New Roman" w:cs="SimSun"/>
+                <w:sz w:val="24"/>
+                <w:szCs w:val="24"/>
+                <w:lang w:val="en-US" w:eastAsia="zh-CN" w:bidi="ar"/>
+              </w:rPr>
+              <w:t xml:space="preserve"> </w:t>
+            </w:r>
+            <w:proofErr w:type="spellStart"/>
+            <w:r>
+              <w:rPr>
+                <w:rFonts w:ascii="Times New Roman" w:eastAsia="SimSun" w:hAnsi="Times New Roman" w:cs="SimSun"/>
+                <w:sz w:val="24"/>
+                <w:szCs w:val="24"/>
+                <w:lang w:val="en-US" w:eastAsia="zh-CN" w:bidi="ar"/>
+              </w:rPr>
+              <w:t>на</w:t>
+            </w:r>
+            <w:proofErr w:type="spellEnd"/>
+            <w:r>
+              <w:rPr>
+                <w:rFonts w:ascii="Times New Roman" w:eastAsia="SimSun" w:hAnsi="Times New Roman" w:cs="SimSun"/>
+                <w:sz w:val="24"/>
+                <w:szCs w:val="24"/>
+                <w:lang w:val="en-US" w:eastAsia="zh-CN" w:bidi="ar"/>
+              </w:rPr>
+              <w:t xml:space="preserve"> </w:t>
+            </w:r>
+            <w:proofErr w:type="spellStart"/>
+            <w:r>
+              <w:rPr>
+                <w:rFonts w:ascii="Times New Roman" w:eastAsia="SimSun" w:hAnsi="Times New Roman" w:cs="SimSun"/>
+                <w:sz w:val="24"/>
+                <w:szCs w:val="24"/>
+                <w:lang w:val="en-US" w:eastAsia="zh-CN" w:bidi="ar"/>
+              </w:rPr>
+              <w:t>азбуке</w:t>
+            </w:r>
+            <w:proofErr w:type="spellEnd"/>
+            <w:r>
+              <w:rPr>
+                <w:rFonts w:ascii="Times New Roman" w:eastAsia="SimSun" w:hAnsi="Times New Roman" w:cs="SimSun"/>
+                <w:sz w:val="24"/>
+                <w:szCs w:val="24"/>
+                <w:lang w:val="en-US" w:eastAsia="zh-CN" w:bidi="ar"/>
+              </w:rPr>
+              <w:t xml:space="preserve"> </w:t>
+            </w:r>
+            <w:proofErr w:type="spellStart"/>
+            <w:r>
+              <w:rPr>
+                <w:rFonts w:ascii="Times New Roman" w:eastAsia="SimSun" w:hAnsi="Times New Roman" w:cs="SimSun"/>
+                <w:sz w:val="24"/>
+                <w:szCs w:val="24"/>
+                <w:lang w:val="en-US" w:eastAsia="zh-CN" w:bidi="ar"/>
+              </w:rPr>
+              <w:t>Морзе</w:t>
+            </w:r>
+            <w:proofErr w:type="spellEnd"/>
           </w:p>
         </w:tc>
       </w:tr>
@@ -5333,13 +5588,11 @@
             </w:pPr>
             <w:r>
               <w:rPr>
-                <w:rFonts w:ascii="Times New Roman" w:eastAsia="SimSun" w:hAnsi="Times New Roman" w:cs="SimSun"/>
-                <w:sz w:val="24"/>
-                <w:szCs w:val="24"/>
-                <w:lang w:val="en-US" w:eastAsia="zh-CN" w:bidi="ar"/>
-              </w:rPr>
-              <w:lastRenderedPageBreak/>
-              <w:t>Символ на русском языке</w:t>
+                <w:rFonts w:eastAsia="SimSun" w:cs="SimSun"/>
+                <w:sz w:val="24"/>
+                <w:szCs w:val="24"/>
+              </w:rPr>
+              <w:t>Я</w:t>
             </w:r>
           </w:p>
         </w:tc>
@@ -5359,12 +5612,11 @@
             </w:pPr>
             <w:r>
               <w:rPr>
-                <w:rFonts w:ascii="Times New Roman" w:eastAsia="SimSun" w:hAnsi="Times New Roman" w:cs="SimSun"/>
-                <w:sz w:val="24"/>
-                <w:szCs w:val="24"/>
-                <w:lang w:val="en-US" w:eastAsia="zh-CN" w:bidi="ar"/>
-              </w:rPr>
-              <w:t>Символ на азбуке Морзе</w:t>
+                <w:rFonts w:eastAsia="SimSun" w:cs="SimSun"/>
+                <w:sz w:val="24"/>
+                <w:szCs w:val="24"/>
+              </w:rPr>
+              <w:t>.-.-</w:t>
             </w:r>
           </w:p>
         </w:tc>
@@ -6161,7 +6413,6 @@
           <w:b w:val="0"/>
           <w:color w:val="auto"/>
         </w:rPr>
-        <w:lastRenderedPageBreak/>
         <w:t>Приложение 2.</w:t>
       </w:r>
       <w:r>
@@ -6215,7 +6466,23 @@
                 <w:sz w:val="28"/>
                 <w:szCs w:val="28"/>
               </w:rPr>
-              <w:t>Входные данные(сообщение на азбуке Морзе)</w:t>
+              <w:t xml:space="preserve">Входные </w:t>
+            </w:r>
+            <w:r>
+              <w:rPr>
+                <w:rFonts w:ascii="Times New Roman" w:hAnsi="Times New Roman" w:cs="Times New Roman"/>
+                <w:sz w:val="28"/>
+                <w:szCs w:val="28"/>
+              </w:rPr>
+              <w:t>данные (</w:t>
+            </w:r>
+            <w:r>
+              <w:rPr>
+                <w:rFonts w:ascii="Times New Roman" w:hAnsi="Times New Roman" w:cs="Times New Roman"/>
+                <w:sz w:val="28"/>
+                <w:szCs w:val="28"/>
+              </w:rPr>
+              <w:t>сообщение на азбуке Морзе)</w:t>
             </w:r>
           </w:p>
         </w:tc>
@@ -6655,7 +6922,6 @@
                 <w:rFonts w:ascii="Times New Roman" w:hAnsi="Times New Roman" w:cs="Times New Roman"/>
                 <w:sz w:val="28"/>
                 <w:szCs w:val="28"/>
-                <w:lang w:val="en-US"/>
               </w:rPr>
             </w:pPr>
           </w:p>
@@ -6686,7 +6952,6 @@
           <w:rFonts w:ascii="Times New Roman" w:hAnsi="Times New Roman" w:cs="Times New Roman"/>
           <w:sz w:val="28"/>
           <w:szCs w:val="28"/>
-          <w:lang w:val="en-US"/>
         </w:rPr>
       </w:pPr>
     </w:p>
@@ -6745,26 +7010,55 @@
     <w:sdtPr>
       <w:id w:val="-965047268"/>
     </w:sdtPr>
-    <w:sdtEndPr/>
+    <w:sdtEndPr>
+      <w:rPr>
+        <w:sz w:val="28"/>
+        <w:szCs w:val="28"/>
+      </w:rPr>
+    </w:sdtEndPr>
     <w:sdtContent>
       <w:p>
         <w:pPr>
           <w:pStyle w:val="a7"/>
           <w:jc w:val="center"/>
+          <w:rPr>
+            <w:sz w:val="28"/>
+            <w:szCs w:val="28"/>
+          </w:rPr>
         </w:pPr>
         <w:r>
+          <w:rPr>
+            <w:sz w:val="28"/>
+            <w:szCs w:val="28"/>
+          </w:rPr>
           <w:fldChar w:fldCharType="begin"/>
         </w:r>
         <w:r>
+          <w:rPr>
+            <w:sz w:val="28"/>
+            <w:szCs w:val="28"/>
+          </w:rPr>
           <w:instrText>PAGE   \* MERGEFORMAT</w:instrText>
         </w:r>
         <w:r>
+          <w:rPr>
+            <w:sz w:val="28"/>
+            <w:szCs w:val="28"/>
+          </w:rPr>
           <w:fldChar w:fldCharType="separate"/>
         </w:r>
         <w:r>
+          <w:rPr>
+            <w:sz w:val="28"/>
+            <w:szCs w:val="28"/>
+          </w:rPr>
           <w:t>2</w:t>
         </w:r>
         <w:r>
+          <w:rPr>
+            <w:sz w:val="28"/>
+            <w:szCs w:val="28"/>
+          </w:rPr>
           <w:fldChar w:fldCharType="end"/>
         </w:r>
       </w:p>
@@ -7839,7 +8133,7 @@
 </file>
 
 <file path=customXml/itemProps2.xml><?xml version="1.0" encoding="utf-8"?>
-<ds:datastoreItem xmlns:ds="http://schemas.openxmlformats.org/officeDocument/2006/customXml" ds:itemID="{CDD27E2D-85FD-4B67-B80B-3A42BD7D3003}">
+<ds:datastoreItem xmlns:ds="http://schemas.openxmlformats.org/officeDocument/2006/customXml" ds:itemID="{82421328-B81B-4DE4-9363-878ECBAE4CCF}">
   <ds:schemaRefs>
     <ds:schemaRef ds:uri="http://schemas.openxmlformats.org/officeDocument/2006/bibliography"/>
   </ds:schemaRefs>

</xml_diff>